<commit_message>
fix: update to QSBS footnote date, fully delete previously-hidden disclaimer
</commit_message>
<xml_diff>
--- a/Standard Capital - Form of Series A Investors' Rights Agreement.docx
+++ b/Standard Capital - Form of Series A Investors' Rights Agreement.docx
@@ -47,7 +47,6 @@
         <w:spacing w:after="240"/>
         <w:ind w:firstLine="0"/>
       </w:pPr>
-      <w:proofErr w:type="gramStart"/>
       <w:r>
         <w:t>THIS [AMENDED AND RESTATED] INVESTORS’ RIGHTS AGREEMENT (this “</w:t>
       </w:r>
@@ -58,11 +57,7 @@
         <w:t>Agreement</w:t>
       </w:r>
       <w:r>
-        <w:t>”),</w:t>
-      </w:r>
-      <w:proofErr w:type="gramEnd"/>
-      <w:r>
-        <w:t xml:space="preserve"> is made as of [________], 20[__], by and among [____________], a Delaware corporation (the “</w:t>
+        <w:t>”), is made as of [________], 20[__], by and among [____________], a Delaware corporation (the “</w:t>
       </w:r>
       <w:bookmarkStart w:id="31" w:name="_9kR3WTr19A45DQFwynmB"/>
       <w:bookmarkStart w:id="32" w:name="_9kR3WTr19A46COFwynmB"/>
@@ -151,7 +146,6 @@
       <w:pPr>
         <w:pStyle w:val="BodyText"/>
       </w:pPr>
-      <w:proofErr w:type="gramStart"/>
       <w:r>
         <w:rPr>
           <w:b/>
@@ -159,11 +153,7 @@
         <w:t>WHEREAS</w:t>
       </w:r>
       <w:r>
-        <w:t>,</w:t>
-      </w:r>
-      <w:proofErr w:type="gramEnd"/>
-      <w:r>
-        <w:t xml:space="preserve"> the undersigned Existing Investors are </w:t>
+        <w:t xml:space="preserve">, the undersigned Existing Investors are </w:t>
       </w:r>
       <w:bookmarkStart w:id="37" w:name="_9kMHG5YVt46678GYMxnhw"/>
       <w:bookmarkStart w:id="38" w:name="_9kMHG5YVt46679BSMxnhw"/>
@@ -192,7 +182,6 @@
       <w:pPr>
         <w:pStyle w:val="BodyText"/>
       </w:pPr>
-      <w:proofErr w:type="gramStart"/>
       <w:r>
         <w:rPr>
           <w:b/>
@@ -200,11 +189,7 @@
         <w:t>WHEREAS</w:t>
       </w:r>
       <w:r>
-        <w:t>,</w:t>
-      </w:r>
-      <w:proofErr w:type="gramEnd"/>
-      <w:r>
-        <w:t xml:space="preserve"> </w:t>
+        <w:t xml:space="preserve">, </w:t>
       </w:r>
       <w:r>
         <w:t>the Company and [</w:t>
@@ -431,15 +416,7 @@
       <w:bookmarkEnd w:id="50"/>
       <w:bookmarkEnd w:id="51"/>
       <w:r>
-        <w:t>” means shares of the Company’s common stock, par value [$</w:t>
-      </w:r>
-      <w:proofErr w:type="gramStart"/>
-      <w:r>
-        <w:t>0._</w:t>
-      </w:r>
-      <w:proofErr w:type="gramEnd"/>
-      <w:r>
-        <w:t>__] per share.</w:t>
+        <w:t>” means shares of the Company’s common stock, par value [$0.___] per share.</w:t>
       </w:r>
       <w:bookmarkEnd w:id="49"/>
     </w:p>
@@ -750,15 +727,7 @@
         <w:t>Immediate Family Member</w:t>
       </w:r>
       <w:r>
-        <w:t xml:space="preserve">” means a child, stepchild, grandchild, parent, stepparent, grandparent, spouse, life partner or similar </w:t>
-      </w:r>
-      <w:proofErr w:type="gramStart"/>
-      <w:r>
-        <w:t>statutorily-recognized</w:t>
-      </w:r>
-      <w:proofErr w:type="gramEnd"/>
-      <w:r>
-        <w:t xml:space="preserve"> domestic partner, sibling, mother-in-law, father-in-law, son-in-law, daughter-in-law, brother-in-law, or sister-in-law, including adoptive relationships of a natural </w:t>
+        <w:t xml:space="preserve">” means a child, stepchild, grandchild, parent, stepparent, grandparent, spouse, life partner or similar statutorily-recognized domestic partner, sibling, mother-in-law, father-in-law, son-in-law, daughter-in-law, brother-in-law, or sister-in-law, including adoptive relationships of a natural </w:t>
       </w:r>
       <w:bookmarkStart w:id="72" w:name="_9kMJI5YVt46679FeKt862"/>
       <w:bookmarkStart w:id="73" w:name="_9kMJI5YVt4667AEcKt862"/>
@@ -976,15 +945,7 @@
         <w:t>New Securities</w:t>
       </w:r>
       <w:r>
-        <w:t xml:space="preserve">” means, collectively, equity securities of the Company, </w:t>
-      </w:r>
-      <w:proofErr w:type="gramStart"/>
-      <w:r>
-        <w:t>whether or not</w:t>
-      </w:r>
-      <w:proofErr w:type="gramEnd"/>
-      <w:r>
-        <w:t xml:space="preserve"> currently authorized, as well as rights, options, or warrants to purchase such equity securities, or securities of any type whatsoever that are, or may become, convertible or exchangeable into or exercisable for such equity securities.</w:t>
+        <w:t>” means, collectively, equity securities of the Company, whether or not currently authorized, as well as rights, options, or warrants to purchase such equity securities, or securities of any type whatsoever that are, or may become, convertible or exchangeable into or exercisable for such equity securities.</w:t>
       </w:r>
       <w:bookmarkEnd w:id="80"/>
     </w:p>
@@ -1043,15 +1004,7 @@
       </w:r>
       <w:bookmarkEnd w:id="88"/>
       <w:r>
-        <w:t xml:space="preserve">” means, collectively, shares of the Company’s Series A Preferred </w:t>
-      </w:r>
-      <w:proofErr w:type="gramStart"/>
-      <w:r>
-        <w:t>Stock[</w:t>
-      </w:r>
-      <w:proofErr w:type="gramEnd"/>
-      <w:r>
-        <w:t xml:space="preserve"> and Series [_] Preferred Stock].</w:t>
+        <w:t>” means, collectively, shares of the Company’s Series A Preferred Stock[ and Series [_] Preferred Stock].</w:t>
       </w:r>
       <w:bookmarkStart w:id="89" w:name="_cp_text_2_15"/>
       <w:bookmarkEnd w:id="4"/>
@@ -1371,15 +1324,7 @@
         <w:t xml:space="preserve">(a) prior to the IPO, </w:t>
       </w:r>
       <w:r>
-        <w:t xml:space="preserve">the Investors holding </w:t>
-      </w:r>
-      <w:proofErr w:type="gramStart"/>
-      <w:r>
-        <w:t>a majority of</w:t>
-      </w:r>
-      <w:proofErr w:type="gramEnd"/>
-      <w:r>
-        <w:t xml:space="preserve"> the then outstanding shares of Preferred Stock (calculated together as a single class on an as-converted basis</w:t>
+        <w:t>the Investors holding a majority of the then outstanding shares of Preferred Stock (calculated together as a single class on an as-converted basis</w:t>
       </w:r>
       <w:r>
         <w:t>), and (b) following the IPO, the Investors holding a majority of the then outstanding shares of Registrable Securities.</w:t>
@@ -1565,21 +1510,7 @@
         <w:rPr>
           <w:color w:val="000000" w:themeColor="text1"/>
         </w:rPr>
-        <w:t xml:space="preserve">applicable laws and regulations pertaining to trade and economic sanctions administered by the United </w:t>
-      </w:r>
-      <w:proofErr w:type="gramStart"/>
-      <w:r>
-        <w:rPr>
-          <w:color w:val="000000" w:themeColor="text1"/>
-        </w:rPr>
-        <w:t>States[</w:t>
-      </w:r>
-      <w:proofErr w:type="gramEnd"/>
-      <w:r>
-        <w:rPr>
-          <w:color w:val="000000" w:themeColor="text1"/>
-        </w:rPr>
-        <w:t>, European Union, or United Kingdom]</w:t>
+        <w:t>applicable laws and regulations pertaining to trade and economic sanctions administered by the United States[, European Union, or United Kingdom]</w:t>
       </w:r>
       <w:r>
         <w:rPr>
@@ -1772,15 +1703,7 @@
         <w:t>Series A Preferred Stock</w:t>
       </w:r>
       <w:r>
-        <w:t>” means shares of the Company’s Series A Preferred Stock, par value [$</w:t>
-      </w:r>
-      <w:proofErr w:type="gramStart"/>
-      <w:r>
-        <w:t>0._</w:t>
-      </w:r>
-      <w:proofErr w:type="gramEnd"/>
-      <w:r>
-        <w:t>__] per share.</w:t>
+        <w:t>” means shares of the Company’s Series A Preferred Stock, par value [$0.___] per share.</w:t>
       </w:r>
       <w:bookmarkEnd w:id="119"/>
     </w:p>
@@ -3585,15 +3508,7 @@
         <w:fldChar w:fldCharType="end"/>
       </w:r>
       <w:r>
-        <w:t xml:space="preserve"> to </w:t>
-      </w:r>
-      <w:proofErr w:type="gramStart"/>
-      <w:r>
-        <w:t>effect</w:t>
-      </w:r>
-      <w:proofErr w:type="gramEnd"/>
-      <w:r>
-        <w:t xml:space="preserve"> the registration of any Registrable Securities, the Company shall, as expeditiously as reasonably possible:</w:t>
+        <w:t xml:space="preserve"> to effect the registration of any Registrable Securities, the Company shall, as expeditiously as reasonably possible:</w:t>
       </w:r>
       <w:bookmarkEnd w:id="150"/>
     </w:p>
@@ -3635,14 +3550,9 @@
       </w:pPr>
       <w:bookmarkStart w:id="152" w:name="_Ref42252484"/>
       <w:r>
-        <w:t xml:space="preserve">prepare and file with the SEC such amendments and supplements to such registration statement, and the prospectus used in connection with such registration statement, as may be necessary to comply with the Securities Act in order to enable the disposition of all securities covered by such registration </w:t>
-      </w:r>
-      <w:proofErr w:type="gramStart"/>
-      <w:r>
-        <w:t>statement;</w:t>
+        <w:t>prepare and file with the SEC such amendments and supplements to such registration statement, and the prospectus used in connection with such registration statement, as may be necessary to comply with the Securities Act in order to enable the disposition of all securities covered by such registration statement;</w:t>
       </w:r>
       <w:bookmarkEnd w:id="152"/>
-      <w:proofErr w:type="gramEnd"/>
     </w:p>
     <w:p>
       <w:pPr>
@@ -3650,14 +3560,9 @@
       </w:pPr>
       <w:bookmarkStart w:id="153" w:name="_Ref42252485"/>
       <w:r>
-        <w:t xml:space="preserve">furnish to the selling Holders such numbers of copies of a prospectus, including a preliminary prospectus, as required by the Securities Act, and such other documents as the Holders may reasonably request in order to facilitate their disposition of their Registrable </w:t>
-      </w:r>
-      <w:proofErr w:type="gramStart"/>
-      <w:r>
-        <w:t>Securities;</w:t>
+        <w:t>furnish to the selling Holders such numbers of copies of a prospectus, including a preliminary prospectus, as required by the Securities Act, and such other documents as the Holders may reasonably request in order to facilitate their disposition of their Registrable Securities;</w:t>
       </w:r>
       <w:bookmarkEnd w:id="153"/>
-      <w:proofErr w:type="gramEnd"/>
     </w:p>
     <w:p>
       <w:pPr>
@@ -3684,14 +3589,9 @@
       </w:pPr>
       <w:bookmarkStart w:id="155" w:name="_Ref42252487"/>
       <w:r>
-        <w:t xml:space="preserve">in the event of any underwritten public offering, enter into and perform its obligations under an underwriting agreement, in usual and customary form, with the underwriter(s) of such </w:t>
-      </w:r>
-      <w:proofErr w:type="gramStart"/>
-      <w:r>
-        <w:t>offering;</w:t>
+        <w:t>in the event of any underwritten public offering, enter into and perform its obligations under an underwriting agreement, in usual and customary form, with the underwriter(s) of such offering;</w:t>
       </w:r>
       <w:bookmarkEnd w:id="155"/>
-      <w:proofErr w:type="gramEnd"/>
     </w:p>
     <w:p>
       <w:pPr>
@@ -3699,14 +3599,9 @@
       </w:pPr>
       <w:bookmarkStart w:id="156" w:name="_Ref42252488"/>
       <w:r>
-        <w:t xml:space="preserve">use its commercially reasonable efforts to cause all such Registrable Securities covered by such registration statement to be listed on a national securities exchange or trading system and each securities exchange and trading system (if any) on which similar securities issued by the Company are then </w:t>
-      </w:r>
-      <w:proofErr w:type="gramStart"/>
-      <w:r>
-        <w:t>listed;</w:t>
+        <w:t>use its commercially reasonable efforts to cause all such Registrable Securities covered by such registration statement to be listed on a national securities exchange or trading system and each securities exchange and trading system (if any) on which similar securities issued by the Company are then listed;</w:t>
       </w:r>
       <w:bookmarkEnd w:id="156"/>
-      <w:proofErr w:type="gramEnd"/>
     </w:p>
     <w:p>
       <w:pPr>
@@ -3714,14 +3609,9 @@
       </w:pPr>
       <w:bookmarkStart w:id="157" w:name="_Ref42252489"/>
       <w:r>
-        <w:t xml:space="preserve">provide a transfer agent and registrar for all Registrable Securities registered pursuant to this Agreement and provide a CUSIP number for all such Registrable Securities, in each case not later than the effective date of such </w:t>
-      </w:r>
-      <w:proofErr w:type="gramStart"/>
-      <w:r>
-        <w:t>registration;</w:t>
+        <w:t>provide a transfer agent and registrar for all Registrable Securities registered pursuant to this Agreement and provide a CUSIP number for all such Registrable Securities, in each case not later than the effective date of such registration;</w:t>
       </w:r>
       <w:bookmarkEnd w:id="157"/>
-      <w:proofErr w:type="gramEnd"/>
     </w:p>
     <w:p>
       <w:pPr>
@@ -3760,15 +3650,7 @@
       </w:pPr>
       <w:r>
         <w:lastRenderedPageBreak/>
-        <w:t xml:space="preserve">In addition, the Company shall ensure that, </w:t>
-      </w:r>
-      <w:proofErr w:type="gramStart"/>
-      <w:r>
-        <w:t>at all times</w:t>
-      </w:r>
-      <w:proofErr w:type="gramEnd"/>
-      <w:r>
-        <w:t xml:space="preserve"> after any registration statement covering a public offering of securities of the Company under the Securities Act shall have become effective, its insider trading policy shall provide that the Company’s directors may implement a trading program under Rule 10b5-1 of the Exchange Act.</w:t>
+        <w:t>In addition, the Company shall ensure that, at all times after any registration statement covering a public offering of securities of the Company under the Securities Act shall have become effective, its insider trading policy shall provide that the Company’s directors may implement a trading program under Rule 10b5-1 of the Exchange Act.</w:t>
       </w:r>
     </w:p>
     <w:p>
@@ -5333,14 +5215,9 @@
       </w:pPr>
       <w:bookmarkStart w:id="177" w:name="_Ref42252504"/>
       <w:r>
-        <w:t xml:space="preserve">make and keep available adequate current public information, as those terms are understood and defined in SEC Rule 144, at all times after the effective date of the registration statement filed by the Company for the </w:t>
-      </w:r>
-      <w:proofErr w:type="gramStart"/>
-      <w:r>
-        <w:t>IPO;</w:t>
+        <w:t>make and keep available adequate current public information, as those terms are understood and defined in SEC Rule 144, at all times after the effective date of the registration statement filed by the Company for the IPO;</w:t>
       </w:r>
       <w:bookmarkEnd w:id="177"/>
-      <w:proofErr w:type="gramEnd"/>
     </w:p>
     <w:p>
       <w:pPr>
@@ -5714,15 +5591,7 @@
         <w:fldChar w:fldCharType="end"/>
       </w:r>
       <w:r>
-        <w:t xml:space="preserve">. Any discretionary waiver or termination of the restrictions of any or </w:t>
-      </w:r>
-      <w:proofErr w:type="gramStart"/>
-      <w:r>
-        <w:t>all of</w:t>
-      </w:r>
-      <w:proofErr w:type="gramEnd"/>
-      <w:r>
-        <w:t xml:space="preserve"> such agreements by the Company or the underwriters shall apply pro rata to all Company </w:t>
+        <w:t xml:space="preserve">. Any discretionary waiver or termination of the restrictions of any or all of such agreements by the Company or the underwriters shall apply pro rata to all Company </w:t>
       </w:r>
       <w:bookmarkStart w:id="189" w:name="_9kMHzG6ZWu57789Cfd6qnty3tn2H"/>
       <w:r>
@@ -6288,13 +6157,8 @@
       </w:r>
       <w:bookmarkEnd w:id="202"/>
       <w:r>
-        <w:t xml:space="preserve"> of a Deemed Liquidation </w:t>
-      </w:r>
-      <w:proofErr w:type="gramStart"/>
-      <w:r>
-        <w:t>Event;</w:t>
-      </w:r>
-      <w:proofErr w:type="gramEnd"/>
+        <w:t xml:space="preserve"> of a Deemed Liquidation Event;</w:t>
+      </w:r>
       <w:r>
         <w:t xml:space="preserve"> </w:t>
       </w:r>
@@ -6636,15 +6500,7 @@
         <w:t xml:space="preserve">, prepare </w:t>
       </w:r>
       <w:r>
-        <w:t xml:space="preserve">an annual budget and business plan for the next fiscal year, prepared </w:t>
-      </w:r>
-      <w:proofErr w:type="gramStart"/>
-      <w:r>
-        <w:t>on a monthly basis</w:t>
-      </w:r>
-      <w:proofErr w:type="gramEnd"/>
-      <w:r>
-        <w:t>, including balance sheets, income statements, and statements of cash flow for such months (the “</w:t>
+        <w:t>an annual budget and business plan for the next fiscal year, prepared on a monthly basis, including balance sheets, income statements, and statements of cash flow for such months (the “</w:t>
       </w:r>
       <w:r>
         <w:rPr>
@@ -7824,15 +7680,7 @@
       </w:r>
       <w:bookmarkEnd w:id="19"/>
       <w:r>
-        <w:t xml:space="preserve"> At the expiration of such </w:t>
-      </w:r>
-      <w:proofErr w:type="gramStart"/>
-      <w:r>
-        <w:t>20 day</w:t>
-      </w:r>
-      <w:proofErr w:type="gramEnd"/>
-      <w:r>
-        <w:t xml:space="preserve"> period, the Company shall promptly notify each Major Investor that elects to purchase or acquire all the shares available to it (each, a “</w:t>
+        <w:t xml:space="preserve"> At the expiration of such 20 day period, the Company shall promptly notify each Major Investor that elects to purchase or acquire all the shares available to it (each, a “</w:t>
       </w:r>
       <w:r>
         <w:rPr>
@@ -9045,33 +8893,7 @@
         <w:rPr>
           <w:lang w:eastAsia="ko-KR"/>
         </w:rPr>
-        <w:t xml:space="preserve">he Company </w:t>
-      </w:r>
-      <w:proofErr w:type="gramStart"/>
-      <w:r>
-        <w:rPr>
-          <w:lang w:eastAsia="ko-KR"/>
-        </w:rPr>
-        <w:t>shall, and</w:t>
-      </w:r>
-      <w:proofErr w:type="gramEnd"/>
-      <w:r>
-        <w:rPr>
-          <w:lang w:eastAsia="ko-KR"/>
-        </w:rPr>
-        <w:t xml:space="preserve"> shall cause any direct or indirect subsidiary or entity controlled by it, whether now in existence or formed in the future to</w:t>
-      </w:r>
-      <w:r>
-        <w:rPr>
-          <w:lang w:eastAsia="ko-KR"/>
-        </w:rPr>
-        <w:t>,</w:t>
-      </w:r>
-      <w:r>
-        <w:rPr>
-          <w:lang w:eastAsia="ko-KR"/>
-        </w:rPr>
-        <w:t xml:space="preserve"> make commercially reasonable efforts to comply with the FCPA. </w:t>
+        <w:t xml:space="preserve">he Company shall, and shall cause any direct or indirect subsidiary or entity controlled by it, whether now in existence or formed in the future to, make commercially reasonable efforts to comply with the FCPA. </w:t>
       </w:r>
       <w:r>
         <w:t>T</w:t>
@@ -9614,13 +9436,8 @@
         <w:t xml:space="preserve">. This Agreement may be executed in two or more counterparts, each of which shall be deemed an original, but all of which together shall constitute one and the same instrument. Counterparts may be delivered via electronic mail (including pdf or any electronic signature complying with the U.S. federal </w:t>
       </w:r>
       <w:bookmarkStart w:id="275" w:name="_9kR3WTr2664DFMv0pvq6w"/>
-      <w:proofErr w:type="spellStart"/>
-      <w:r>
-        <w:t>ESIGN</w:t>
-      </w:r>
-      <w:proofErr w:type="spellEnd"/>
-      <w:r>
-        <w:t xml:space="preserve"> Act</w:t>
+      <w:r>
+        <w:t>ESIGN Act</w:t>
       </w:r>
       <w:bookmarkEnd w:id="275"/>
       <w:r>
@@ -9811,24 +9628,14 @@
       <w:r>
         <w:t xml:space="preserve"> notice pursuant to the Delaware General Corporation Law (the “</w:t>
       </w:r>
-      <w:proofErr w:type="spellStart"/>
       <w:r>
         <w:rPr>
           <w:b/>
         </w:rPr>
         <w:t>DGCL</w:t>
       </w:r>
-      <w:proofErr w:type="spellEnd"/>
-      <w:r>
-        <w:t xml:space="preserve">”), as amended or superseded from time to time, by electronic mail pursuant to Section 232 of the </w:t>
-      </w:r>
-      <w:proofErr w:type="spellStart"/>
-      <w:r>
-        <w:t>DGCL</w:t>
-      </w:r>
-      <w:proofErr w:type="spellEnd"/>
-      <w:r>
-        <w:t xml:space="preserve"> (or any successor thereto) at the electronic mail address set forth below such party’s name on the </w:t>
+      <w:r>
+        <w:t xml:space="preserve">”), as amended or superseded from time to time, by electronic mail pursuant to Section 232 of the DGCL (or any successor thereto) at the electronic mail address set forth below such party’s name on the </w:t>
       </w:r>
       <w:bookmarkStart w:id="284" w:name="DocXTextRef260"/>
       <w:r>
@@ -10797,23 +10604,7 @@
         <w:pStyle w:val="HeadingPara2"/>
       </w:pPr>
       <w:r>
-        <w:t xml:space="preserve">. Notwithstanding anything to the contrary contained herein, if the Company issues additional shares of Preferred Stock after the date hereof, pursuant to the Purchase Agreement, any purchaser of such shares of Preferred Stock may become a party to this Agreement by executing and delivering a counterpart signature page to this </w:t>
-      </w:r>
-      <w:proofErr w:type="gramStart"/>
-      <w:r>
-        <w:t>Agreement, and</w:t>
-      </w:r>
-      <w:proofErr w:type="gramEnd"/>
-      <w:r>
-        <w:t xml:space="preserve"> thereafter shall be deemed an “Investor” for all purposes hereunder. No action or consent by the Investors shall be required for such joinder to this Agreement by such additional Investor, so long as such additional Investor has agreed in writing to be bound by </w:t>
-      </w:r>
-      <w:proofErr w:type="gramStart"/>
-      <w:r>
-        <w:t>all of</w:t>
-      </w:r>
-      <w:proofErr w:type="gramEnd"/>
-      <w:r>
-        <w:t xml:space="preserve"> the obligations as an “Investor” hereunder.</w:t>
+        <w:t>. Notwithstanding anything to the contrary contained herein, if the Company issues additional shares of Preferred Stock after the date hereof, pursuant to the Purchase Agreement, any purchaser of such shares of Preferred Stock may become a party to this Agreement by executing and delivering a counterpart signature page to this Agreement, and thereafter shall be deemed an “Investor” for all purposes hereunder. No action or consent by the Investors shall be required for such joinder to this Agreement by such additional Investor, so long as such additional Investor has agreed in writing to be bound by all of the obligations as an “Investor” hereunder.</w:t>
       </w:r>
       <w:bookmarkEnd w:id="302"/>
     </w:p>
@@ -10952,15 +10743,7 @@
         <w:adjustRightInd/>
       </w:pPr>
       <w:r>
-        <w:t xml:space="preserve">If the waiver of jury trial set forth in this section is not enforceable, then any claim or cause of action based upon or arising out of this Agreement, the other Transaction Agreements, the securities or the subject matter hereof or thereof shall be settled by judicial reference pursuant to California Code of Civil Procedure Section 638 et seq. before a referee sitting without a jury, such referee to be mutually acceptable to the parties. Each party will bear an equal share of the cost for the judicial referee. This paragraph shall not restrict a party from exercising remedies under the Uniform Commercial Code or from exercising </w:t>
-      </w:r>
-      <w:proofErr w:type="gramStart"/>
-      <w:r>
-        <w:t>pre judgment</w:t>
-      </w:r>
-      <w:proofErr w:type="gramEnd"/>
-      <w:r>
-        <w:t xml:space="preserve"> remedies under applicable law.</w:t>
+        <w:t>If the waiver of jury trial set forth in this section is not enforceable, then any claim or cause of action based upon or arising out of this Agreement, the other Transaction Agreements, the securities or the subject matter hereof or thereof shall be settled by judicial reference pursuant to California Code of Civil Procedure Section 638 et seq. before a referee sitting without a jury, such referee to be mutually acceptable to the parties. Each party will bear an equal share of the cost for the judicial referee. This paragraph shall not restrict a party from exercising remedies under the Uniform Commercial Code or from exercising pre judgment remedies under applicable law.</w:t>
       </w:r>
     </w:p>
     <w:p>
@@ -11810,23 +11593,7 @@
           <w:b/>
           <w:bCs/>
         </w:rPr>
-        <w:t>“</w:t>
-      </w:r>
-      <w:proofErr w:type="spellStart"/>
-      <w:r>
-        <w:rPr>
-          <w:b/>
-          <w:bCs/>
-        </w:rPr>
-        <w:t>QSBS</w:t>
-      </w:r>
-      <w:proofErr w:type="spellEnd"/>
-      <w:r>
-        <w:rPr>
-          <w:b/>
-          <w:bCs/>
-        </w:rPr>
-        <w:t>”</w:t>
+        <w:t>“QSBS”</w:t>
       </w:r>
       <w:r>
         <w:t>) pursuant to Sections 1045 and 1202 of the Code</w:t>
@@ -12461,21 +12228,12 @@
                 <w:lang w:eastAsia="ko-KR"/>
               </w:rPr>
             </w:pPr>
-            <w:proofErr w:type="spellStart"/>
             <w:r>
               <w:rPr>
                 <w:rFonts w:eastAsia="Arial"/>
                 <w:lang w:eastAsia="ko-KR"/>
               </w:rPr>
-              <w:t>l.</w:t>
-            </w:r>
-            <w:proofErr w:type="spellEnd"/>
-            <w:r>
-              <w:rPr>
-                <w:rFonts w:eastAsia="Arial"/>
-                <w:lang w:eastAsia="ko-KR"/>
-              </w:rPr>
-              <w:t xml:space="preserve"> </w:t>
+              <w:t xml:space="preserve">l. </w:t>
             </w:r>
             <w:r>
               <w:rPr>
@@ -12694,23 +12452,7 @@
                 <w:lang w:eastAsia="ko-KR"/>
               </w:rPr>
               <w:lastRenderedPageBreak/>
-              <w:t xml:space="preserve">At all times of the Company’s existence after August 10, </w:t>
-            </w:r>
-            <w:proofErr w:type="gramStart"/>
-            <w:r>
-              <w:rPr>
-                <w:rFonts w:ascii="Times New Roman" w:hAnsi="Times New Roman" w:cs="Times New Roman"/>
-                <w:lang w:eastAsia="ko-KR"/>
-              </w:rPr>
-              <w:t>1993</w:t>
-            </w:r>
-            <w:proofErr w:type="gramEnd"/>
-            <w:r>
-              <w:rPr>
-                <w:rFonts w:ascii="Times New Roman" w:hAnsi="Times New Roman" w:cs="Times New Roman"/>
-                <w:lang w:eastAsia="ko-KR"/>
-              </w:rPr>
-              <w:t xml:space="preserve"> through the time immediately following the Issue Date, the Company’s aggregate gross assets were $</w:t>
+              <w:t>At all times of the Company’s existence after August 10, 1993 through the time immediately following the Issue Date, the Company’s aggregate gross assets were $</w:t>
             </w:r>
             <w:r>
               <w:rPr>
@@ -12763,21 +12505,12 @@
               </w:rPr>
               <w:t xml:space="preserve"> </w:t>
             </w:r>
-            <w:proofErr w:type="gramStart"/>
             <w:r>
               <w:rPr>
                 <w:rFonts w:ascii="Times New Roman" w:hAnsi="Times New Roman" w:cs="Times New Roman"/>
                 <w:lang w:eastAsia="ko-KR"/>
               </w:rPr>
-              <w:t>includes</w:t>
-            </w:r>
-            <w:proofErr w:type="gramEnd"/>
-            <w:r>
-              <w:rPr>
-                <w:rFonts w:ascii="Times New Roman" w:hAnsi="Times New Roman" w:cs="Times New Roman"/>
-                <w:lang w:eastAsia="ko-KR"/>
-              </w:rPr>
-              <w:t xml:space="preserve"> </w:t>
+              <w:t xml:space="preserve">includes </w:t>
             </w:r>
             <w:r>
               <w:rPr>
@@ -13574,23 +13307,7 @@
                 <w:lang w:eastAsia="ko-KR"/>
               </w:rPr>
               <w:lastRenderedPageBreak/>
-              <w:t xml:space="preserve">For substantially </w:t>
-            </w:r>
-            <w:proofErr w:type="gramStart"/>
-            <w:r>
-              <w:rPr>
-                <w:rFonts w:ascii="Times New Roman" w:hAnsi="Times New Roman" w:cs="Times New Roman"/>
-                <w:lang w:eastAsia="ko-KR"/>
-              </w:rPr>
-              <w:t>all of</w:t>
-            </w:r>
-            <w:proofErr w:type="gramEnd"/>
-            <w:r>
-              <w:rPr>
-                <w:rFonts w:ascii="Times New Roman" w:hAnsi="Times New Roman" w:cs="Times New Roman"/>
-                <w:lang w:eastAsia="ko-KR"/>
-              </w:rPr>
-              <w:t xml:space="preserve"> the Stockholder’s holding period, </w:t>
+              <w:t xml:space="preserve">For substantially all of the Stockholder’s holding period, </w:t>
             </w:r>
             <w:r>
               <w:rPr>
@@ -13795,23 +13512,7 @@
                 <w:rFonts w:ascii="Times New Roman" w:hAnsi="Times New Roman" w:cs="Times New Roman"/>
                 <w:lang w:eastAsia="ko-KR"/>
               </w:rPr>
-              <w:t xml:space="preserve">For substantially </w:t>
-            </w:r>
-            <w:proofErr w:type="gramStart"/>
-            <w:r>
-              <w:rPr>
-                <w:rFonts w:ascii="Times New Roman" w:hAnsi="Times New Roman" w:cs="Times New Roman"/>
-                <w:lang w:eastAsia="ko-KR"/>
-              </w:rPr>
-              <w:t>all of</w:t>
-            </w:r>
-            <w:proofErr w:type="gramEnd"/>
-            <w:r>
-              <w:rPr>
-                <w:rFonts w:ascii="Times New Roman" w:hAnsi="Times New Roman" w:cs="Times New Roman"/>
-                <w:lang w:eastAsia="ko-KR"/>
-              </w:rPr>
-              <w:t xml:space="preserve"> the Stockholder’s holding period, no more than 10% of the value of the Company’s </w:t>
+              <w:t xml:space="preserve">For substantially all of the Stockholder’s holding period, no more than 10% of the value of the Company’s </w:t>
             </w:r>
             <w:r>
               <w:rPr>
@@ -13964,25 +13665,7 @@
                 <w:color w:val="383838"/>
                 <w:lang w:eastAsia="ko-KR"/>
               </w:rPr>
-              <w:t xml:space="preserve">For substantially </w:t>
-            </w:r>
-            <w:proofErr w:type="gramStart"/>
-            <w:r>
-              <w:rPr>
-                <w:rFonts w:ascii="Times New Roman" w:hAnsi="Times New Roman" w:cs="Times New Roman"/>
-                <w:color w:val="383838"/>
-                <w:lang w:eastAsia="ko-KR"/>
-              </w:rPr>
-              <w:t>all of</w:t>
-            </w:r>
-            <w:proofErr w:type="gramEnd"/>
-            <w:r>
-              <w:rPr>
-                <w:rFonts w:ascii="Times New Roman" w:hAnsi="Times New Roman" w:cs="Times New Roman"/>
-                <w:color w:val="383838"/>
-                <w:lang w:eastAsia="ko-KR"/>
-              </w:rPr>
-              <w:t xml:space="preserve"> the Stockholder’s holding period, </w:t>
+              <w:t xml:space="preserve">For substantially all of the Stockholder’s holding period, </w:t>
             </w:r>
             <w:r>
               <w:rPr>
@@ -15897,10 +15580,13 @@
         <w:t xml:space="preserve">”) and Treasury Regulations thereunder, as of </w:t>
       </w:r>
       <w:r>
-        <w:t>Octo</w:t>
-      </w:r>
-      <w:r>
-        <w:t>ber 2024</w:t>
+        <w:t>Septem</w:t>
+      </w:r>
+      <w:r>
+        <w:t>ber 202</w:t>
+      </w:r>
+      <w:r>
+        <w:t>5</w:t>
       </w:r>
       <w:r>
         <w:t>. Except as otherwise specified, all section references herein are to the Code and all “Treas. Reg. §” references are to the Treasury regulations promulgated or proposed thereunder, respectively, by the U.S. Department of Treasury and the Internal Revenue Service (the “</w:t>
@@ -16142,7 +15828,7 @@
         <w:t xml:space="preserve">Section 1202(d)(1)(C). As of </w:t>
       </w:r>
       <w:r>
-        <w:t>August 16, 2024</w:t>
+        <w:t>September 2025</w:t>
       </w:r>
       <w:r>
         <w:t>, there are no such IRS requirements.</w:t>
@@ -16611,23 +16297,7 @@
         <w:i/>
         <w:iCs/>
       </w:rPr>
-      <w:t xml:space="preserve">generally do not accept comments or revisions to the standardized provisions. We will consider modifications only in exceptional circumstances where there </w:t>
-    </w:r>
-    <w:proofErr w:type="gramStart"/>
-    <w:r>
-      <w:rPr>
-        <w:i/>
-        <w:iCs/>
-      </w:rPr>
-      <w:t>are</w:t>
-    </w:r>
-    <w:proofErr w:type="gramEnd"/>
-    <w:r>
-      <w:rPr>
-        <w:i/>
-        <w:iCs/>
-      </w:rPr>
-      <w:t xml:space="preserve"> compelling business, legal, or regulatory reasons that require deviation from our standard terms, and any requested changes must be accompanied by a detailed explanation of the specific rationale and business necessity.</w:t>
+      <w:t>generally do not accept comments or revisions to the standardized provisions. We will consider modifications only in exceptional circumstances where there are compelling business, legal, or regulatory reasons that require deviation from our standard terms, and any requested changes must be accompanied by a detailed explanation of the specific rationale and business necessity.</w:t>
     </w:r>
   </w:p>
 </w:hdr>
@@ -21191,6 +20861,12 @@
 </file>
 
 <file path=customXml/item1.xml><?xml version="1.0" encoding="utf-8"?>
+<p:properties xmlns:p="http://schemas.microsoft.com/office/2006/metadata/properties" xmlns:xsi="http://www.w3.org/2001/XMLSchema-instance" xmlns:pc="http://schemas.microsoft.com/office/infopath/2007/PartnerControls">
+  <documentManagement/>
+</p:properties>
+</file>
+
+<file path=customXml/item2.xml><?xml version="1.0" encoding="utf-8"?>
 <ct:contentTypeSchema xmlns:ct="http://schemas.microsoft.com/office/2006/metadata/contentType" xmlns:ma="http://schemas.microsoft.com/office/2006/metadata/properties/metaAttributes" ct:_="" ma:_="" ma:contentTypeName="Document" ma:contentTypeID="0x01010083CE1BD5A562CB4B82EC65E39C99AF6A" ma:contentTypeVersion="11" ma:contentTypeDescription="Create a new document." ma:contentTypeScope="" ma:versionID="cb4cf6da84fbfabb14d81d8a1d2589d5">
   <xsd:schema xmlns:xsd="http://www.w3.org/2001/XMLSchema" xmlns:xs="http://www.w3.org/2001/XMLSchema" xmlns:p="http://schemas.microsoft.com/office/2006/metadata/properties" xmlns:ns2="9c0a36f1-4d58-430e-8449-b0eaaf5fe206" xmlns:ns3="37e6111b-6a63-4681-b603-c7bc9a020fd3" targetNamespace="http://schemas.microsoft.com/office/2006/metadata/properties" ma:root="true" ma:fieldsID="4889f2b19c1c6d75d4b9f15cb4599486" ns2:_="" ns3:_="">
     <xsd:import namespace="9c0a36f1-4d58-430e-8449-b0eaaf5fe206"/>
@@ -21399,17 +21075,7 @@
 </ct:contentTypeSchema>
 </file>
 
-<file path=customXml/item2.xml><?xml version="1.0" encoding="utf-8"?>
-<p:properties xmlns:p="http://schemas.microsoft.com/office/2006/metadata/properties" xmlns:xsi="http://www.w3.org/2001/XMLSchema-instance" xmlns:pc="http://schemas.microsoft.com/office/infopath/2007/PartnerControls">
-  <documentManagement/>
-</p:properties>
-</file>
-
 <file path=customXml/item3.xml><?xml version="1.0" encoding="utf-8"?>
-<b:Sources xmlns:b="http://schemas.openxmlformats.org/officeDocument/2006/bibliography" xmlns="http://schemas.openxmlformats.org/officeDocument/2006/bibliography" SelectedStyle="\APASixthEditionOfficeOnline.xsl" StyleName="APA" Version="6"/>
-</file>
-
-<file path=customXml/item4.xml><?xml version="1.0" encoding="utf-8"?>
 <?mso-contentType ?>
 <FormTemplates xmlns="http://schemas.microsoft.com/sharepoint/v3/contenttype/forms">
   <Display>DocumentLibraryForm</Display>
@@ -21418,7 +21084,20 @@
 </FormTemplates>
 </file>
 
+<file path=customXml/item4.xml><?xml version="1.0" encoding="utf-8"?>
+<b:Sources xmlns:b="http://schemas.openxmlformats.org/officeDocument/2006/bibliography" xmlns="http://schemas.openxmlformats.org/officeDocument/2006/bibliography" SelectedStyle="\APASixthEditionOfficeOnline.xsl" StyleName="APA" Version="6"/>
+</file>
+
 <file path=customXml/itemProps1.xml><?xml version="1.0" encoding="utf-8"?>
+<ds:datastoreItem xmlns:ds="http://schemas.openxmlformats.org/officeDocument/2006/customXml" ds:itemID="{BFA2B469-7E30-4C47-835B-7763B26E76C5}">
+  <ds:schemaRefs>
+    <ds:schemaRef ds:uri="http://schemas.microsoft.com/office/2006/metadata/properties"/>
+    <ds:schemaRef ds:uri="http://schemas.microsoft.com/office/infopath/2007/PartnerControls"/>
+  </ds:schemaRefs>
+</ds:datastoreItem>
+</file>
+
+<file path=customXml/itemProps2.xml><?xml version="1.0" encoding="utf-8"?>
 <ds:datastoreItem xmlns:ds="http://schemas.openxmlformats.org/officeDocument/2006/customXml" ds:itemID="{433EC180-1850-4FF1-B211-6A9FDBBE09FF}">
   <ds:schemaRefs>
     <ds:schemaRef ds:uri="http://schemas.microsoft.com/office/2006/metadata/contentType"/>
@@ -21437,27 +21116,18 @@
 </ds:datastoreItem>
 </file>
 
-<file path=customXml/itemProps2.xml><?xml version="1.0" encoding="utf-8"?>
-<ds:datastoreItem xmlns:ds="http://schemas.openxmlformats.org/officeDocument/2006/customXml" ds:itemID="{BFA2B469-7E30-4C47-835B-7763B26E76C5}">
+<file path=customXml/itemProps3.xml><?xml version="1.0" encoding="utf-8"?>
+<ds:datastoreItem xmlns:ds="http://schemas.openxmlformats.org/officeDocument/2006/customXml" ds:itemID="{E0057B06-AE9D-4286-B084-E41A47B31F01}">
   <ds:schemaRefs>
-    <ds:schemaRef ds:uri="http://schemas.microsoft.com/office/2006/metadata/properties"/>
-    <ds:schemaRef ds:uri="http://schemas.microsoft.com/office/infopath/2007/PartnerControls"/>
+    <ds:schemaRef ds:uri="http://schemas.microsoft.com/sharepoint/v3/contenttype/forms"/>
   </ds:schemaRefs>
 </ds:datastoreItem>
 </file>
 
-<file path=customXml/itemProps3.xml><?xml version="1.0" encoding="utf-8"?>
+<file path=customXml/itemProps4.xml><?xml version="1.0" encoding="utf-8"?>
 <ds:datastoreItem xmlns:ds="http://schemas.openxmlformats.org/officeDocument/2006/customXml" ds:itemID="{4ACF573A-D82A-4D1D-B968-8D9873F09C7D}">
   <ds:schemaRefs>
     <ds:schemaRef ds:uri="http://schemas.openxmlformats.org/officeDocument/2006/bibliography"/>
   </ds:schemaRefs>
 </ds:datastoreItem>
-</file>
-
-<file path=customXml/itemProps4.xml><?xml version="1.0" encoding="utf-8"?>
-<ds:datastoreItem xmlns:ds="http://schemas.openxmlformats.org/officeDocument/2006/customXml" ds:itemID="{E0057B06-AE9D-4286-B084-E41A47B31F01}">
-  <ds:schemaRefs>
-    <ds:schemaRef ds:uri="http://schemas.microsoft.com/sharepoint/v3/contenttype/forms"/>
-  </ds:schemaRefs>
-</ds:datastoreItem>
 </file>
</xml_diff>